<commit_message>
"Code diff for Guidance 1 project, including changes to backend routes, database schema, and frontend code."
</commit_message>
<xml_diff>
--- a/guidance_1-main/assets/files/RequestSlip.docx
+++ b/guidance_1-main/assets/files/RequestSlip.docx
@@ -503,6 +503,8 @@
       <w:pPr>
         <w:rPr>
           <w:rFonts w:ascii="Bahnschrift SemiCondensed" w:hAnsi="Bahnschrift SemiCondensed"/>
+          <w:sz w:val="32"/>
+          <w:szCs w:val="32"/>
         </w:rPr>
       </w:pPr>
     </w:p>
@@ -511,15 +513,15 @@
         <w:jc w:val="center"/>
         <w:rPr>
           <w:rFonts w:ascii="Centaur" w:hAnsi="Centaur"/>
-          <w:sz w:val="28"/>
-          <w:szCs w:val="28"/>
+          <w:sz w:val="36"/>
+          <w:szCs w:val="36"/>
         </w:rPr>
       </w:pPr>
       <w:r>
         <w:rPr>
           <w:rFonts w:ascii="Centaur" w:hAnsi="Centaur"/>
-          <w:sz w:val="28"/>
-          <w:szCs w:val="28"/>
+          <w:sz w:val="36"/>
+          <w:szCs w:val="36"/>
         </w:rPr>
         <w:t>Request for Certificate of Good Moral Character and Electronic Documentary Stamp Tax</w:t>
       </w:r>
@@ -527,28 +529,28 @@
     <w:p/>
     <w:p>
       <w:pPr>
-        <w:ind w:left="5760"/>
-        <w:rPr>
-          <w:sz w:val="18"/>
-          <w:szCs w:val="18"/>
+        <w:ind w:left="4320" w:firstLine="720"/>
+        <w:rPr>
+          <w:sz w:val="22"/>
+          <w:szCs w:val="22"/>
         </w:rPr>
       </w:pPr>
       <w:r>
         <w:rPr>
           <w:noProof/>
-          <w:sz w:val="18"/>
-          <w:szCs w:val="18"/>
+          <w:sz w:val="22"/>
+          <w:szCs w:val="22"/>
         </w:rPr>
         <mc:AlternateContent>
           <mc:Choice Requires="wps">
             <w:drawing>
-              <wp:anchor distT="0" distB="0" distL="114300" distR="114300" simplePos="0" relativeHeight="251680768" behindDoc="0" locked="0" layoutInCell="1" allowOverlap="1" wp14:anchorId="5B24208C" wp14:editId="1786FA00">
+              <wp:anchor distT="0" distB="0" distL="114300" distR="114300" simplePos="0" relativeHeight="251680768" behindDoc="0" locked="0" layoutInCell="1" allowOverlap="1" wp14:anchorId="5B24208C" wp14:editId="39F47C3E">
                 <wp:simplePos x="0" y="0"/>
                 <wp:positionH relativeFrom="margin">
-                  <wp:posOffset>4486275</wp:posOffset>
+                  <wp:posOffset>4248150</wp:posOffset>
                 </wp:positionH>
                 <wp:positionV relativeFrom="paragraph">
-                  <wp:posOffset>147955</wp:posOffset>
+                  <wp:posOffset>167005</wp:posOffset>
                 </wp:positionV>
                 <wp:extent cx="1657350" cy="0"/>
                 <wp:effectExtent l="0" t="0" r="0" b="0"/>
@@ -597,7 +599,7 @@
           </mc:Choice>
           <mc:Fallback>
             <w:pict>
-              <v:line w14:anchorId="39217C0B" id="Straight Connector 4" o:spid="_x0000_s1026" style="position:absolute;z-index:251680768;visibility:visible;mso-wrap-style:square;mso-width-percent:0;mso-height-percent:0;mso-wrap-distance-left:9pt;mso-wrap-distance-top:0;mso-wrap-distance-right:9pt;mso-wrap-distance-bottom:0;mso-position-horizontal:absolute;mso-position-horizontal-relative:margin;mso-position-vertical:absolute;mso-position-vertical-relative:text;mso-width-percent:0;mso-height-percent:0;mso-width-relative:margin;mso-height-relative:margin" from="353.25pt,11.65pt" to="483.75pt,11.65pt" o:gfxdata="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" strokecolor="black [3200]" strokeweight="1.5pt">
+              <v:line w14:anchorId="0055E65D" id="Straight Connector 4" o:spid="_x0000_s1026" style="position:absolute;z-index:251680768;visibility:visible;mso-wrap-style:square;mso-width-percent:0;mso-height-percent:0;mso-wrap-distance-left:9pt;mso-wrap-distance-top:0;mso-wrap-distance-right:9pt;mso-wrap-distance-bottom:0;mso-position-horizontal:absolute;mso-position-horizontal-relative:margin;mso-position-vertical:absolute;mso-position-vertical-relative:text;mso-width-percent:0;mso-height-percent:0;mso-width-relative:margin;mso-height-relative:margin" from="334.5pt,13.15pt" to="465pt,13.15pt" o:gfxdata="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" strokecolor="black [3200]" strokeweight="1.5pt">
                 <v:stroke joinstyle="miter"/>
                 <w10:wrap anchorx="margin"/>
               </v:line>
@@ -607,8 +609,8 @@
       </w:r>
       <w:r>
         <w:rPr>
-          <w:sz w:val="18"/>
-          <w:szCs w:val="18"/>
+          <w:sz w:val="22"/>
+          <w:szCs w:val="22"/>
         </w:rPr>
         <w:t xml:space="preserve">Date Requested: </w:t>
       </w:r>
@@ -617,24 +619,52 @@
       <w:pPr>
         <w:ind w:left="5760"/>
         <w:rPr>
-          <w:sz w:val="18"/>
-          <w:szCs w:val="18"/>
+          <w:sz w:val="22"/>
+          <w:szCs w:val="22"/>
         </w:rPr>
       </w:pPr>
       <w:r>
         <w:rPr>
-          <w:sz w:val="18"/>
-          <w:szCs w:val="18"/>
-        </w:rPr>
-        <w:t>GOR No.:______________________________</w:t>
+          <w:sz w:val="22"/>
+          <w:szCs w:val="22"/>
+        </w:rPr>
+        <w:t>GOR</w:t>
+      </w:r>
+      <w:r>
+        <w:rPr>
+          <w:sz w:val="22"/>
+          <w:szCs w:val="22"/>
+        </w:rPr>
+        <w:t xml:space="preserve"> </w:t>
+      </w:r>
+      <w:r>
+        <w:rPr>
+          <w:sz w:val="22"/>
+          <w:szCs w:val="22"/>
+        </w:rPr>
+        <w:t>No.:</w:t>
+      </w:r>
+      <w:r>
+        <w:rPr>
+          <w:sz w:val="22"/>
+          <w:szCs w:val="22"/>
+        </w:rPr>
+        <w:t xml:space="preserve">  </w:t>
+      </w:r>
+      <w:r>
+        <w:rPr>
+          <w:sz w:val="22"/>
+          <w:szCs w:val="22"/>
+        </w:rPr>
+        <w:t>_________________________</w:t>
       </w:r>
     </w:p>
     <w:p>
       <w:pPr>
         <w:ind w:left="5760"/>
         <w:rPr>
-          <w:sz w:val="18"/>
-          <w:szCs w:val="18"/>
+          <w:sz w:val="22"/>
+          <w:szCs w:val="22"/>
         </w:rPr>
         <w:sectPr>
           <w:pgSz w:w="12240" w:h="15840"/>
@@ -645,47 +675,51 @@
       </w:pPr>
       <w:r>
         <w:rPr>
-          <w:sz w:val="18"/>
-          <w:szCs w:val="18"/>
-        </w:rPr>
-        <w:t>EDST: ________________________________</w:t>
-      </w:r>
-      <w:r>
-        <w:rPr>
-          <w:sz w:val="18"/>
-          <w:szCs w:val="18"/>
+          <w:sz w:val="22"/>
+          <w:szCs w:val="22"/>
+        </w:rPr>
+        <w:t>EDST: ___________________________</w:t>
+      </w:r>
+      <w:r>
+        <w:rPr>
+          <w:sz w:val="22"/>
+          <w:szCs w:val="22"/>
         </w:rPr>
         <w:t>_</w:t>
       </w:r>
       <w:r>
+        <w:rPr>
+          <w:sz w:val="32"/>
+          <w:szCs w:val="32"/>
+        </w:rPr>
         <w:br/>
       </w:r>
     </w:p>
     <w:p>
       <w:pPr>
         <w:rPr>
-          <w:sz w:val="18"/>
-          <w:szCs w:val="18"/>
+          <w:sz w:val="22"/>
+          <w:szCs w:val="22"/>
         </w:rPr>
       </w:pPr>
       <w:r>
         <w:rPr>
           <w:noProof/>
-          <w:sz w:val="18"/>
-          <w:szCs w:val="18"/>
+          <w:sz w:val="22"/>
+          <w:szCs w:val="22"/>
         </w:rPr>
         <mc:AlternateContent>
           <mc:Choice Requires="wps">
             <w:drawing>
-              <wp:anchor distT="0" distB="0" distL="114300" distR="114300" simplePos="0" relativeHeight="251668480" behindDoc="0" locked="0" layoutInCell="1" allowOverlap="1" wp14:anchorId="3A3D7F11" wp14:editId="2F13EDF8">
+              <wp:anchor distT="0" distB="0" distL="114300" distR="114300" simplePos="0" relativeHeight="251668480" behindDoc="0" locked="0" layoutInCell="1" allowOverlap="1" wp14:anchorId="3A3D7F11" wp14:editId="424532E1">
                 <wp:simplePos x="0" y="0"/>
                 <wp:positionH relativeFrom="column">
-                  <wp:posOffset>361950</wp:posOffset>
+                  <wp:posOffset>400050</wp:posOffset>
                 </wp:positionH>
                 <wp:positionV relativeFrom="paragraph">
-                  <wp:posOffset>168275</wp:posOffset>
+                  <wp:posOffset>184786</wp:posOffset>
                 </wp:positionV>
-                <wp:extent cx="3067050" cy="0"/>
+                <wp:extent cx="3648075" cy="0"/>
                 <wp:effectExtent l="0" t="0" r="0" b="0"/>
                 <wp:wrapNone/>
                 <wp:docPr id="1773289612" name="Straight Connector 4"/>
@@ -697,7 +731,7 @@
                       <wps:spPr>
                         <a:xfrm>
                           <a:off x="0" y="0"/>
-                          <a:ext cx="3067050" cy="0"/>
+                          <a:ext cx="3648075" cy="0"/>
                         </a:xfrm>
                         <a:prstGeom prst="line">
                           <a:avLst/>
@@ -721,12 +755,18 @@
                     </wps:wsp>
                   </a:graphicData>
                 </a:graphic>
+                <wp14:sizeRelH relativeFrom="margin">
+                  <wp14:pctWidth>0</wp14:pctWidth>
+                </wp14:sizeRelH>
+                <wp14:sizeRelV relativeFrom="margin">
+                  <wp14:pctHeight>0</wp14:pctHeight>
+                </wp14:sizeRelV>
               </wp:anchor>
             </w:drawing>
           </mc:Choice>
           <mc:Fallback>
             <w:pict>
-              <v:line w14:anchorId="6A263019" id="Straight Connector 4" o:spid="_x0000_s1026" style="position:absolute;z-index:251668480;visibility:visible;mso-wrap-style:square;mso-wrap-distance-left:9pt;mso-wrap-distance-top:0;mso-wrap-distance-right:9pt;mso-wrap-distance-bottom:0;mso-position-horizontal:absolute;mso-position-horizontal-relative:text;mso-position-vertical:absolute;mso-position-vertical-relative:text" from="28.5pt,13.25pt" to="270pt,13.25pt" o:gfxdata="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" strokecolor="black [3200]" strokeweight="1.5pt">
+              <v:line w14:anchorId="5EBBDFB3" id="Straight Connector 4" o:spid="_x0000_s1026" style="position:absolute;z-index:251668480;visibility:visible;mso-wrap-style:square;mso-width-percent:0;mso-height-percent:0;mso-wrap-distance-left:9pt;mso-wrap-distance-top:0;mso-wrap-distance-right:9pt;mso-wrap-distance-bottom:0;mso-position-horizontal:absolute;mso-position-horizontal-relative:text;mso-position-vertical:absolute;mso-position-vertical-relative:text;mso-width-percent:0;mso-height-percent:0;mso-width-relative:margin;mso-height-relative:margin" from="31.5pt,14.55pt" to="318.75pt,14.55pt" o:gfxdata="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" strokecolor="black [3200]" strokeweight="1.5pt">
                 <v:stroke joinstyle="miter"/>
               </v:line>
             </w:pict>
@@ -735,15 +775,15 @@
       </w:r>
       <w:r>
         <w:rPr>
-          <w:sz w:val="18"/>
-          <w:szCs w:val="18"/>
+          <w:sz w:val="22"/>
+          <w:szCs w:val="22"/>
         </w:rPr>
         <w:t>Name:</w:t>
       </w:r>
       <w:r>
         <w:rPr>
-          <w:sz w:val="18"/>
-          <w:szCs w:val="18"/>
+          <w:sz w:val="22"/>
+          <w:szCs w:val="22"/>
         </w:rPr>
         <w:t xml:space="preserve"> </w:t>
       </w:r>
@@ -751,29 +791,29 @@
     <w:p>
       <w:pPr>
         <w:rPr>
-          <w:sz w:val="18"/>
-          <w:szCs w:val="18"/>
+          <w:sz w:val="22"/>
+          <w:szCs w:val="22"/>
         </w:rPr>
       </w:pPr>
       <w:r>
         <w:rPr>
           <w:noProof/>
-          <w:sz w:val="18"/>
-          <w:szCs w:val="18"/>
+          <w:sz w:val="22"/>
+          <w:szCs w:val="22"/>
         </w:rPr>
         <mc:AlternateContent>
           <mc:Choice Requires="wps">
             <w:drawing>
-              <wp:anchor distT="0" distB="0" distL="114300" distR="114300" simplePos="0" relativeHeight="251670528" behindDoc="0" locked="0" layoutInCell="1" allowOverlap="1" wp14:anchorId="2644CC1F" wp14:editId="5ECA717A">
+              <wp:anchor distT="0" distB="0" distL="114300" distR="114300" simplePos="0" relativeHeight="251670528" behindDoc="0" locked="0" layoutInCell="1" allowOverlap="1" wp14:anchorId="2644CC1F" wp14:editId="00E7A929">
                 <wp:simplePos x="0" y="0"/>
                 <wp:positionH relativeFrom="column">
-                  <wp:posOffset>476250</wp:posOffset>
+                  <wp:posOffset>523875</wp:posOffset>
                 </wp:positionH>
                 <wp:positionV relativeFrom="paragraph">
-                  <wp:posOffset>142240</wp:posOffset>
+                  <wp:posOffset>171450</wp:posOffset>
                 </wp:positionV>
-                <wp:extent cx="3067050" cy="0"/>
-                <wp:effectExtent l="0" t="0" r="0" b="0"/>
+                <wp:extent cx="3505200" cy="19050"/>
+                <wp:effectExtent l="0" t="0" r="19050" b="19050"/>
                 <wp:wrapNone/>
                 <wp:docPr id="135642976" name="Straight Connector 4"/>
                 <wp:cNvGraphicFramePr/>
@@ -782,9 +822,9 @@
                     <wps:wsp>
                       <wps:cNvCnPr/>
                       <wps:spPr>
-                        <a:xfrm>
+                        <a:xfrm flipV="1">
                           <a:off x="0" y="0"/>
-                          <a:ext cx="3067050" cy="0"/>
+                          <a:ext cx="3505200" cy="19050"/>
                         </a:xfrm>
                         <a:prstGeom prst="line">
                           <a:avLst/>
@@ -808,12 +848,18 @@
                     </wps:wsp>
                   </a:graphicData>
                 </a:graphic>
+                <wp14:sizeRelH relativeFrom="margin">
+                  <wp14:pctWidth>0</wp14:pctWidth>
+                </wp14:sizeRelH>
+                <wp14:sizeRelV relativeFrom="margin">
+                  <wp14:pctHeight>0</wp14:pctHeight>
+                </wp14:sizeRelV>
               </wp:anchor>
             </w:drawing>
           </mc:Choice>
           <mc:Fallback>
             <w:pict>
-              <v:line w14:anchorId="5EB4F2F1" id="Straight Connector 4" o:spid="_x0000_s1026" style="position:absolute;z-index:251670528;visibility:visible;mso-wrap-style:square;mso-wrap-distance-left:9pt;mso-wrap-distance-top:0;mso-wrap-distance-right:9pt;mso-wrap-distance-bottom:0;mso-position-horizontal:absolute;mso-position-horizontal-relative:text;mso-position-vertical:absolute;mso-position-vertical-relative:text" from="37.5pt,11.2pt" to="279pt,11.2pt" o:gfxdata="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" strokecolor="black [3200]" strokeweight="1.5pt">
+              <v:line w14:anchorId="7B5D9351" id="Straight Connector 4" o:spid="_x0000_s1026" style="position:absolute;flip:y;z-index:251670528;visibility:visible;mso-wrap-style:square;mso-width-percent:0;mso-height-percent:0;mso-wrap-distance-left:9pt;mso-wrap-distance-top:0;mso-wrap-distance-right:9pt;mso-wrap-distance-bottom:0;mso-position-horizontal:absolute;mso-position-horizontal-relative:text;mso-position-vertical:absolute;mso-position-vertical-relative:text;mso-width-percent:0;mso-height-percent:0;mso-width-relative:margin;mso-height-relative:margin" from="41.25pt,13.5pt" to="317.25pt,15pt" o:gfxdata="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" strokecolor="black [3200]" strokeweight="1.5pt">
                 <v:stroke joinstyle="miter"/>
               </v:line>
             </w:pict>
@@ -822,24 +868,24 @@
       </w:r>
       <w:r>
         <w:rPr>
-          <w:sz w:val="18"/>
-          <w:szCs w:val="18"/>
+          <w:sz w:val="22"/>
+          <w:szCs w:val="22"/>
         </w:rPr>
         <w:t>Address:</w:t>
       </w:r>
       <w:r>
         <w:rPr>
           <w:noProof/>
-          <w:sz w:val="18"/>
-          <w:szCs w:val="18"/>
+          <w:sz w:val="22"/>
+          <w:szCs w:val="22"/>
         </w:rPr>
         <w:t xml:space="preserve"> </w:t>
       </w:r>
       <w:r>
         <w:rPr>
           <w:noProof/>
-          <w:sz w:val="18"/>
-          <w:szCs w:val="18"/>
+          <w:sz w:val="22"/>
+          <w:szCs w:val="22"/>
         </w:rPr>
         <w:t xml:space="preserve">  </w:t>
       </w:r>
@@ -847,29 +893,29 @@
     <w:p>
       <w:pPr>
         <w:rPr>
-          <w:sz w:val="18"/>
-          <w:szCs w:val="18"/>
+          <w:sz w:val="22"/>
+          <w:szCs w:val="22"/>
         </w:rPr>
       </w:pPr>
       <w:r>
         <w:rPr>
           <w:noProof/>
-          <w:sz w:val="18"/>
-          <w:szCs w:val="18"/>
+          <w:sz w:val="22"/>
+          <w:szCs w:val="22"/>
         </w:rPr>
         <mc:AlternateContent>
           <mc:Choice Requires="wps">
             <w:drawing>
-              <wp:anchor distT="0" distB="0" distL="114300" distR="114300" simplePos="0" relativeHeight="251672576" behindDoc="0" locked="0" layoutInCell="1" allowOverlap="1" wp14:anchorId="1A04C0C0" wp14:editId="04852CF8">
+              <wp:anchor distT="0" distB="0" distL="114300" distR="114300" simplePos="0" relativeHeight="251672576" behindDoc="0" locked="0" layoutInCell="1" allowOverlap="1" wp14:anchorId="1A04C0C0" wp14:editId="07E835CC">
                 <wp:simplePos x="0" y="0"/>
                 <wp:positionH relativeFrom="column">
-                  <wp:posOffset>1038225</wp:posOffset>
+                  <wp:posOffset>485775</wp:posOffset>
                 </wp:positionH>
                 <wp:positionV relativeFrom="paragraph">
-                  <wp:posOffset>158115</wp:posOffset>
+                  <wp:posOffset>167640</wp:posOffset>
                 </wp:positionV>
-                <wp:extent cx="3067050" cy="0"/>
-                <wp:effectExtent l="0" t="0" r="0" b="0"/>
+                <wp:extent cx="3524250" cy="9525"/>
+                <wp:effectExtent l="0" t="0" r="19050" b="28575"/>
                 <wp:wrapNone/>
                 <wp:docPr id="501968857" name="Straight Connector 4"/>
                 <wp:cNvGraphicFramePr/>
@@ -878,9 +924,9 @@
                     <wps:wsp>
                       <wps:cNvCnPr/>
                       <wps:spPr>
-                        <a:xfrm>
+                        <a:xfrm flipV="1">
                           <a:off x="0" y="0"/>
-                          <a:ext cx="3067050" cy="0"/>
+                          <a:ext cx="3524250" cy="9525"/>
                         </a:xfrm>
                         <a:prstGeom prst="line">
                           <a:avLst/>
@@ -904,12 +950,18 @@
                     </wps:wsp>
                   </a:graphicData>
                 </a:graphic>
+                <wp14:sizeRelH relativeFrom="margin">
+                  <wp14:pctWidth>0</wp14:pctWidth>
+                </wp14:sizeRelH>
+                <wp14:sizeRelV relativeFrom="margin">
+                  <wp14:pctHeight>0</wp14:pctHeight>
+                </wp14:sizeRelV>
               </wp:anchor>
             </w:drawing>
           </mc:Choice>
           <mc:Fallback>
             <w:pict>
-              <v:line w14:anchorId="1FD850F1" id="Straight Connector 4" o:spid="_x0000_s1026" style="position:absolute;z-index:251672576;visibility:visible;mso-wrap-style:square;mso-wrap-distance-left:9pt;mso-wrap-distance-top:0;mso-wrap-distance-right:9pt;mso-wrap-distance-bottom:0;mso-position-horizontal:absolute;mso-position-horizontal-relative:text;mso-position-vertical:absolute;mso-position-vertical-relative:text" from="81.75pt,12.45pt" to="323.25pt,12.45pt" o:gfxdata="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" strokecolor="black [3200]" strokeweight="1.5pt">
+              <v:line w14:anchorId="5CA49867" id="Straight Connector 4" o:spid="_x0000_s1026" style="position:absolute;flip:y;z-index:251672576;visibility:visible;mso-wrap-style:square;mso-width-percent:0;mso-height-percent:0;mso-wrap-distance-left:9pt;mso-wrap-distance-top:0;mso-wrap-distance-right:9pt;mso-wrap-distance-bottom:0;mso-position-horizontal:absolute;mso-position-horizontal-relative:text;mso-position-vertical:absolute;mso-position-vertical-relative:text;mso-width-percent:0;mso-height-percent:0;mso-width-relative:margin;mso-height-relative:margin" from="38.25pt,13.2pt" to="315.75pt,13.95pt" o:gfxdata="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" strokecolor="black [3200]" strokeweight="1.5pt">
                 <v:stroke joinstyle="miter"/>
               </v:line>
             </w:pict>
@@ -918,50 +970,136 @@
       </w:r>
       <w:r>
         <w:rPr>
-          <w:sz w:val="18"/>
-          <w:szCs w:val="18"/>
-        </w:rPr>
-        <w:t>Grade/Course/Major</w:t>
-      </w:r>
-      <w:r>
-        <w:rPr>
-          <w:sz w:val="18"/>
-          <w:szCs w:val="18"/>
+          <w:sz w:val="22"/>
+          <w:szCs w:val="22"/>
+        </w:rPr>
+        <w:t>Course</w:t>
+      </w:r>
+      <w:r>
+        <w:rPr>
+          <w:sz w:val="22"/>
+          <w:szCs w:val="22"/>
         </w:rPr>
         <w:t>:</w:t>
       </w:r>
       <w:r>
         <w:rPr>
-          <w:sz w:val="18"/>
-          <w:szCs w:val="18"/>
+          <w:sz w:val="22"/>
+          <w:szCs w:val="22"/>
         </w:rPr>
         <w:t xml:space="preserve"> </w:t>
+      </w:r>
+    </w:p>
+    <w:p>
+      <w:pPr>
+        <w:rPr>
+          <w:sz w:val="22"/>
+          <w:szCs w:val="22"/>
+        </w:rPr>
+      </w:pPr>
+      <w:r>
+        <w:rPr>
+          <w:noProof/>
+          <w:sz w:val="22"/>
+          <w:szCs w:val="22"/>
+        </w:rPr>
+        <mc:AlternateContent>
+          <mc:Choice Requires="wps">
+            <w:drawing>
+              <wp:anchor distT="0" distB="0" distL="114300" distR="114300" simplePos="0" relativeHeight="251678720" behindDoc="0" locked="0" layoutInCell="1" allowOverlap="1" wp14:anchorId="4FCABFCC" wp14:editId="291FC182">
+                <wp:simplePos x="0" y="0"/>
+                <wp:positionH relativeFrom="column">
+                  <wp:posOffset>552449</wp:posOffset>
+                </wp:positionH>
+                <wp:positionV relativeFrom="paragraph">
+                  <wp:posOffset>173354</wp:posOffset>
+                </wp:positionV>
+                <wp:extent cx="3438525" cy="9525"/>
+                <wp:effectExtent l="0" t="0" r="28575" b="28575"/>
+                <wp:wrapNone/>
+                <wp:docPr id="1232143231" name="Straight Connector 4"/>
+                <wp:cNvGraphicFramePr/>
+                <a:graphic xmlns:a="http://schemas.openxmlformats.org/drawingml/2006/main">
+                  <a:graphicData uri="http://schemas.microsoft.com/office/word/2010/wordprocessingShape">
+                    <wps:wsp>
+                      <wps:cNvCnPr/>
+                      <wps:spPr>
+                        <a:xfrm flipV="1">
+                          <a:off x="0" y="0"/>
+                          <a:ext cx="3438525" cy="9525"/>
+                        </a:xfrm>
+                        <a:prstGeom prst="line">
+                          <a:avLst/>
+                        </a:prstGeom>
+                      </wps:spPr>
+                      <wps:style>
+                        <a:lnRef idx="2">
+                          <a:schemeClr val="dk1"/>
+                        </a:lnRef>
+                        <a:fillRef idx="0">
+                          <a:schemeClr val="dk1"/>
+                        </a:fillRef>
+                        <a:effectRef idx="1">
+                          <a:schemeClr val="dk1"/>
+                        </a:effectRef>
+                        <a:fontRef idx="minor">
+                          <a:schemeClr val="tx1"/>
+                        </a:fontRef>
+                      </wps:style>
+                      <wps:bodyPr/>
+                    </wps:wsp>
+                  </a:graphicData>
+                </a:graphic>
+                <wp14:sizeRelH relativeFrom="margin">
+                  <wp14:pctWidth>0</wp14:pctWidth>
+                </wp14:sizeRelH>
+                <wp14:sizeRelV relativeFrom="margin">
+                  <wp14:pctHeight>0</wp14:pctHeight>
+                </wp14:sizeRelV>
+              </wp:anchor>
+            </w:drawing>
+          </mc:Choice>
+          <mc:Fallback>
+            <w:pict>
+              <v:line w14:anchorId="4EFADD73" id="Straight Connector 4" o:spid="_x0000_s1026" style="position:absolute;flip:y;z-index:251678720;visibility:visible;mso-wrap-style:square;mso-width-percent:0;mso-height-percent:0;mso-wrap-distance-left:9pt;mso-wrap-distance-top:0;mso-wrap-distance-right:9pt;mso-wrap-distance-bottom:0;mso-position-horizontal:absolute;mso-position-horizontal-relative:text;mso-position-vertical:absolute;mso-position-vertical-relative:text;mso-width-percent:0;mso-height-percent:0;mso-width-relative:margin;mso-height-relative:margin" from="43.5pt,13.65pt" to="314.25pt,14.4pt" o:gfxdata="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" strokecolor="black [3200]" strokeweight="1.5pt">
+                <v:stroke joinstyle="miter"/>
+              </v:line>
+            </w:pict>
+          </mc:Fallback>
+        </mc:AlternateContent>
+      </w:r>
+      <w:r>
+        <w:rPr>
+          <w:sz w:val="22"/>
+          <w:szCs w:val="22"/>
+        </w:rPr>
+        <w:t>Purpose:</w:t>
       </w:r>
     </w:p>
     <w:p>
       <w:pPr>
         <w:jc w:val="both"/>
         <w:rPr>
-          <w:sz w:val="18"/>
-          <w:szCs w:val="18"/>
+          <w:sz w:val="22"/>
+          <w:szCs w:val="22"/>
         </w:rPr>
       </w:pPr>
       <w:r>
         <w:rPr>
           <w:noProof/>
-          <w:sz w:val="18"/>
-          <w:szCs w:val="18"/>
+          <w:sz w:val="22"/>
+          <w:szCs w:val="22"/>
         </w:rPr>
         <mc:AlternateContent>
           <mc:Choice Requires="wps">
             <w:drawing>
-              <wp:anchor distT="0" distB="0" distL="114300" distR="114300" simplePos="0" relativeHeight="251674624" behindDoc="0" locked="0" layoutInCell="1" allowOverlap="1" wp14:anchorId="29BB17C6" wp14:editId="30475545">
+              <wp:anchor distT="0" distB="0" distL="114300" distR="114300" simplePos="0" relativeHeight="251674624" behindDoc="0" locked="0" layoutInCell="1" allowOverlap="1" wp14:anchorId="29BB17C6" wp14:editId="44B2B766">
                 <wp:simplePos x="0" y="0"/>
                 <wp:positionH relativeFrom="column">
-                  <wp:posOffset>808990</wp:posOffset>
+                  <wp:posOffset>1266190</wp:posOffset>
                 </wp:positionH>
                 <wp:positionV relativeFrom="paragraph">
-                  <wp:posOffset>140335</wp:posOffset>
+                  <wp:posOffset>187960</wp:posOffset>
                 </wp:positionV>
                 <wp:extent cx="2695575" cy="0"/>
                 <wp:effectExtent l="0" t="0" r="0" b="0"/>
@@ -1010,7 +1148,7 @@
           </mc:Choice>
           <mc:Fallback>
             <w:pict>
-              <v:line w14:anchorId="3105962A" id="Straight Connector 4" o:spid="_x0000_s1026" style="position:absolute;z-index:251674624;visibility:visible;mso-wrap-style:square;mso-width-percent:0;mso-height-percent:0;mso-wrap-distance-left:9pt;mso-wrap-distance-top:0;mso-wrap-distance-right:9pt;mso-wrap-distance-bottom:0;mso-position-horizontal:absolute;mso-position-horizontal-relative:text;mso-position-vertical:absolute;mso-position-vertical-relative:text;mso-width-percent:0;mso-height-percent:0;mso-width-relative:margin;mso-height-relative:margin" from="63.7pt,11.05pt" to="275.95pt,11.05pt" o:gfxdata="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" strokecolor="black [3200]" strokeweight="1.5pt">
+              <v:line w14:anchorId="4DC7DE42" id="Straight Connector 4" o:spid="_x0000_s1026" style="position:absolute;z-index:251674624;visibility:visible;mso-wrap-style:square;mso-width-percent:0;mso-height-percent:0;mso-wrap-distance-left:9pt;mso-wrap-distance-top:0;mso-wrap-distance-right:9pt;mso-wrap-distance-bottom:0;mso-position-horizontal:absolute;mso-position-horizontal-relative:text;mso-position-vertical:absolute;mso-position-vertical-relative:text;mso-width-percent:0;mso-height-percent:0;mso-width-relative:margin;mso-height-relative:margin" from="99.7pt,14.8pt" to="311.95pt,14.8pt" o:gfxdata="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" strokecolor="black [3200]" strokeweight="1.5pt">
                 <v:stroke joinstyle="miter"/>
               </v:line>
             </w:pict>
@@ -1019,23 +1157,30 @@
       </w:r>
       <w:r>
         <w:rPr>
-          <w:sz w:val="18"/>
-          <w:szCs w:val="18"/>
+          <w:sz w:val="22"/>
+          <w:szCs w:val="22"/>
         </w:rPr>
         <w:t>Last Attendance</w:t>
       </w:r>
       <w:r>
         <w:rPr>
-          <w:sz w:val="18"/>
-          <w:szCs w:val="18"/>
+          <w:sz w:val="22"/>
+          <w:szCs w:val="22"/>
+        </w:rPr>
+        <w:t>(S.Y)</w:t>
+      </w:r>
+      <w:r>
+        <w:rPr>
+          <w:sz w:val="22"/>
+          <w:szCs w:val="22"/>
         </w:rPr>
         <w:t>:</w:t>
       </w:r>
       <w:r>
         <w:rPr>
           <w:noProof/>
-          <w:sz w:val="18"/>
-          <w:szCs w:val="18"/>
+          <w:sz w:val="22"/>
+          <w:szCs w:val="22"/>
         </w:rPr>
         <w:t xml:space="preserve"> </w:t>
       </w:r>
@@ -1043,8 +1188,8 @@
     <w:p>
       <w:pPr>
         <w:rPr>
-          <w:sz w:val="18"/>
-          <w:szCs w:val="18"/>
+          <w:sz w:val="22"/>
+          <w:szCs w:val="22"/>
         </w:rPr>
         <w:sectPr>
           <w:type w:val="continuous"/>
@@ -1057,16 +1202,16 @@
       <w:r>
         <w:rPr>
           <w:noProof/>
-          <w:sz w:val="18"/>
-          <w:szCs w:val="18"/>
+          <w:sz w:val="22"/>
+          <w:szCs w:val="22"/>
         </w:rPr>
         <mc:AlternateContent>
           <mc:Choice Requires="wps">
             <w:drawing>
-              <wp:anchor distT="0" distB="0" distL="114300" distR="114300" simplePos="0" relativeHeight="251676672" behindDoc="0" locked="0" layoutInCell="1" allowOverlap="1" wp14:anchorId="0E5F6B67" wp14:editId="6C358185">
+              <wp:anchor distT="0" distB="0" distL="114300" distR="114300" simplePos="0" relativeHeight="251676672" behindDoc="0" locked="0" layoutInCell="1" allowOverlap="1" wp14:anchorId="0E5F6B67" wp14:editId="452C14A0">
                 <wp:simplePos x="0" y="0"/>
                 <wp:positionH relativeFrom="column">
-                  <wp:posOffset>752475</wp:posOffset>
+                  <wp:posOffset>914400</wp:posOffset>
                 </wp:positionH>
                 <wp:positionV relativeFrom="paragraph">
                   <wp:posOffset>161925</wp:posOffset>
@@ -1112,7 +1257,7 @@
           </mc:Choice>
           <mc:Fallback>
             <w:pict>
-              <v:line w14:anchorId="47165C2F" id="Straight Connector 4" o:spid="_x0000_s1026" style="position:absolute;z-index:251676672;visibility:visible;mso-wrap-style:square;mso-wrap-distance-left:9pt;mso-wrap-distance-top:0;mso-wrap-distance-right:9pt;mso-wrap-distance-bottom:0;mso-position-horizontal:absolute;mso-position-horizontal-relative:text;mso-position-vertical:absolute;mso-position-vertical-relative:text" from="59.25pt,12.75pt" to="300.75pt,12.75pt" o:gfxdata="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" strokecolor="black [3200]" strokeweight="1.5pt">
+              <v:line w14:anchorId="7E2EABDF" id="Straight Connector 4" o:spid="_x0000_s1026" style="position:absolute;z-index:251676672;visibility:visible;mso-wrap-style:square;mso-wrap-distance-left:9pt;mso-wrap-distance-top:0;mso-wrap-distance-right:9pt;mso-wrap-distance-bottom:0;mso-position-horizontal:absolute;mso-position-horizontal-relative:text;mso-position-vertical:absolute;mso-position-vertical-relative:text" from="1in,12.75pt" to="313.5pt,12.75pt" o:gfxdata="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" strokecolor="black [3200]" strokeweight="1.5pt">
                 <v:stroke joinstyle="miter"/>
               </v:line>
             </w:pict>
@@ -1121,30 +1266,30 @@
       </w:r>
       <w:r>
         <w:rPr>
-          <w:sz w:val="18"/>
-          <w:szCs w:val="18"/>
+          <w:sz w:val="22"/>
+          <w:szCs w:val="22"/>
         </w:rPr>
         <w:t>Cellphone No.:</w:t>
       </w:r>
       <w:r>
         <w:rPr>
           <w:noProof/>
-          <w:sz w:val="18"/>
-          <w:szCs w:val="18"/>
+          <w:sz w:val="22"/>
+          <w:szCs w:val="22"/>
         </w:rPr>
         <w:t xml:space="preserve"> </w:t>
       </w:r>
       <w:r>
         <w:rPr>
-          <w:sz w:val="18"/>
-          <w:szCs w:val="18"/>
+          <w:sz w:val="22"/>
+          <w:szCs w:val="22"/>
         </w:rPr>
         <w:t xml:space="preserve"> </w:t>
       </w:r>
       <w:r>
         <w:rPr>
-          <w:sz w:val="18"/>
-          <w:szCs w:val="18"/>
+          <w:sz w:val="22"/>
+          <w:szCs w:val="22"/>
         </w:rPr>
         <w:t xml:space="preserve">    </w:t>
       </w:r>
@@ -1152,8 +1297,8 @@
     <w:p>
       <w:pPr>
         <w:rPr>
-          <w:sz w:val="18"/>
-          <w:szCs w:val="18"/>
+          <w:sz w:val="22"/>
+          <w:szCs w:val="22"/>
         </w:rPr>
       </w:pPr>
     </w:p>
@@ -1161,8 +1306,8 @@
       <w:pPr>
         <w:ind w:left="720" w:firstLine="720"/>
         <w:rPr>
-          <w:sz w:val="18"/>
-          <w:szCs w:val="18"/>
+          <w:sz w:val="22"/>
+          <w:szCs w:val="22"/>
         </w:rPr>
         <w:sectPr>
           <w:type w:val="continuous"/>
@@ -1178,8 +1323,40 @@
         <w:rPr>
           <w:i/>
           <w:iCs/>
-          <w:sz w:val="18"/>
-          <w:szCs w:val="18"/>
+          <w:sz w:val="22"/>
+          <w:szCs w:val="22"/>
+        </w:rPr>
+      </w:pPr>
+      <w:r>
+        <w:rPr>
+          <w:i/>
+          <w:iCs/>
+          <w:sz w:val="22"/>
+          <w:szCs w:val="22"/>
+        </w:rPr>
+        <w:t>(Kindly Check):</w:t>
+      </w:r>
+    </w:p>
+    <w:p>
+      <w:pPr>
+        <w:rPr>
+          <w:sz w:val="22"/>
+          <w:szCs w:val="22"/>
+        </w:rPr>
+        <w:sectPr>
+          <w:type w:val="continuous"/>
+          <w:pgSz w:w="12240" w:h="15840"/>
+          <w:pgMar w:top="1440" w:right="1440" w:bottom="1440" w:left="1440" w:header="720" w:footer="720" w:gutter="0"/>
+          <w:cols w:space="720"/>
+          <w:docGrid w:linePitch="360"/>
+        </w:sectPr>
+      </w:pPr>
+    </w:p>
+    <w:p>
+      <w:pPr>
+        <w:rPr>
+          <w:sz w:val="22"/>
+          <w:szCs w:val="22"/>
         </w:rPr>
       </w:pPr>
       <w:r>
@@ -1187,19 +1364,105 @@
           <w:i/>
           <w:iCs/>
           <w:noProof/>
-          <w:sz w:val="18"/>
-          <w:szCs w:val="18"/>
+          <w:sz w:val="22"/>
+          <w:szCs w:val="22"/>
         </w:rPr>
         <mc:AlternateContent>
           <mc:Choice Requires="wps">
             <w:drawing>
-              <wp:anchor distT="0" distB="0" distL="114300" distR="114300" simplePos="0" relativeHeight="251665408" behindDoc="0" locked="0" layoutInCell="1" allowOverlap="1" wp14:anchorId="19543774" wp14:editId="480C0220">
+              <wp:anchor distT="0" distB="0" distL="114300" distR="114300" simplePos="0" relativeHeight="251667456" behindDoc="0" locked="0" layoutInCell="1" allowOverlap="1" wp14:anchorId="25D535F1" wp14:editId="27A18F1A">
                 <wp:simplePos x="0" y="0"/>
                 <wp:positionH relativeFrom="column">
-                  <wp:posOffset>831850</wp:posOffset>
+                  <wp:posOffset>2282825</wp:posOffset>
                 </wp:positionH>
                 <wp:positionV relativeFrom="paragraph">
-                  <wp:posOffset>265430</wp:posOffset>
+                  <wp:posOffset>15875</wp:posOffset>
+                </wp:positionV>
+                <wp:extent cx="336550" cy="171450"/>
+                <wp:effectExtent l="0" t="0" r="25400" b="19050"/>
+                <wp:wrapNone/>
+                <wp:docPr id="1092092109" name="Oval 4"/>
+                <wp:cNvGraphicFramePr/>
+                <a:graphic xmlns:a="http://schemas.openxmlformats.org/drawingml/2006/main">
+                  <a:graphicData uri="http://schemas.microsoft.com/office/word/2010/wordprocessingShape">
+                    <wps:wsp>
+                      <wps:cNvSpPr/>
+                      <wps:spPr>
+                        <a:xfrm>
+                          <a:off x="0" y="0"/>
+                          <a:ext cx="336550" cy="171450"/>
+                        </a:xfrm>
+                        <a:prstGeom prst="ellipse">
+                          <a:avLst/>
+                        </a:prstGeom>
+                        <a:noFill/>
+                        <a:ln>
+                          <a:solidFill>
+                            <a:schemeClr val="tx1"/>
+                          </a:solidFill>
+                        </a:ln>
+                      </wps:spPr>
+                      <wps:style>
+                        <a:lnRef idx="2">
+                          <a:schemeClr val="accent1">
+                            <a:shade val="15000"/>
+                          </a:schemeClr>
+                        </a:lnRef>
+                        <a:fillRef idx="1">
+                          <a:schemeClr val="accent1"/>
+                        </a:fillRef>
+                        <a:effectRef idx="0">
+                          <a:schemeClr val="accent1"/>
+                        </a:effectRef>
+                        <a:fontRef idx="minor">
+                          <a:schemeClr val="lt1"/>
+                        </a:fontRef>
+                      </wps:style>
+                      <wps:bodyPr rot="0" spcFirstLastPara="0" vertOverflow="overflow" horzOverflow="overflow" vert="horz" wrap="square" lIns="91440" tIns="45720" rIns="91440" bIns="45720" numCol="1" spcCol="0" rtlCol="0" fromWordArt="0" anchor="ctr" anchorCtr="0" forceAA="0" compatLnSpc="1">
+                        <a:prstTxWarp prst="textNoShape">
+                          <a:avLst/>
+                        </a:prstTxWarp>
+                        <a:noAutofit/>
+                      </wps:bodyPr>
+                    </wps:wsp>
+                  </a:graphicData>
+                </a:graphic>
+                <wp14:sizeRelH relativeFrom="margin">
+                  <wp14:pctWidth>0</wp14:pctWidth>
+                </wp14:sizeRelH>
+                <wp14:sizeRelV relativeFrom="margin">
+                  <wp14:pctHeight>0</wp14:pctHeight>
+                </wp14:sizeRelV>
+              </wp:anchor>
+            </w:drawing>
+          </mc:Choice>
+          <mc:Fallback>
+            <w:pict>
+              <v:oval w14:anchorId="18AC6874" id="Oval 4" o:spid="_x0000_s1026" style="position:absolute;margin-left:179.75pt;margin-top:1.25pt;width:26.5pt;height:13.5pt;z-index:251667456;visibility:visible;mso-wrap-style:square;mso-width-percent:0;mso-height-percent:0;mso-wrap-distance-left:9pt;mso-wrap-distance-top:0;mso-wrap-distance-right:9pt;mso-wrap-distance-bottom:0;mso-position-horizontal:absolute;mso-position-horizontal-relative:text;mso-position-vertical:absolute;mso-position-vertical-relative:text;mso-width-percent:0;mso-height-percent:0;mso-width-relative:margin;mso-height-relative:margin;v-text-anchor:middle" o:gfxdata="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" filled="f" strokecolor="black [3213]" strokeweight="1.5pt">
+                <v:stroke joinstyle="miter"/>
+              </v:oval>
+            </w:pict>
+          </mc:Fallback>
+        </mc:AlternateContent>
+      </w:r>
+      <w:r>
+        <w:rPr>
+          <w:i/>
+          <w:iCs/>
+          <w:noProof/>
+          <w:sz w:val="22"/>
+          <w:szCs w:val="22"/>
+        </w:rPr>
+        <mc:AlternateContent>
+          <mc:Choice Requires="wps">
+            <w:drawing>
+              <wp:anchor distT="0" distB="0" distL="114300" distR="114300" simplePos="0" relativeHeight="251665408" behindDoc="0" locked="0" layoutInCell="1" allowOverlap="1" wp14:anchorId="19543774" wp14:editId="0D8D4639">
+                <wp:simplePos x="0" y="0"/>
+                <wp:positionH relativeFrom="column">
+                  <wp:posOffset>974725</wp:posOffset>
+                </wp:positionH>
+                <wp:positionV relativeFrom="paragraph">
+                  <wp:posOffset>13970</wp:posOffset>
                 </wp:positionV>
                 <wp:extent cx="336550" cy="171450"/>
                 <wp:effectExtent l="0" t="0" r="25400" b="19050"/>
@@ -1261,7 +1524,7 @@
           </mc:Choice>
           <mc:Fallback>
             <w:pict>
-              <v:oval w14:anchorId="49574456" id="Oval 4" o:spid="_x0000_s1026" style="position:absolute;margin-left:65.5pt;margin-top:20.9pt;width:26.5pt;height:13.5pt;z-index:251665408;visibility:visible;mso-wrap-style:square;mso-width-percent:0;mso-height-percent:0;mso-wrap-distance-left:9pt;mso-wrap-distance-top:0;mso-wrap-distance-right:9pt;mso-wrap-distance-bottom:0;mso-position-horizontal:absolute;mso-position-horizontal-relative:text;mso-position-vertical:absolute;mso-position-vertical-relative:text;mso-width-percent:0;mso-height-percent:0;mso-width-relative:margin;mso-height-relative:margin;v-text-anchor:middle" o:gfxdata="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" filled="f" strokecolor="black [3213]" strokeweight="1.5pt">
+              <v:oval w14:anchorId="304E155A" id="Oval 4" o:spid="_x0000_s1026" style="position:absolute;margin-left:76.75pt;margin-top:1.1pt;width:26.5pt;height:13.5pt;z-index:251665408;visibility:visible;mso-wrap-style:square;mso-width-percent:0;mso-height-percent:0;mso-wrap-distance-left:9pt;mso-wrap-distance-top:0;mso-wrap-distance-right:9pt;mso-wrap-distance-bottom:0;mso-position-horizontal:absolute;mso-position-horizontal-relative:text;mso-position-vertical:absolute;mso-position-vertical-relative:text;mso-width-percent:0;mso-height-percent:0;mso-width-relative:margin;mso-height-relative:margin;v-text-anchor:middle" o:gfxdata="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" filled="f" strokecolor="black [3213]" strokeweight="1.5pt">
                 <v:stroke joinstyle="miter"/>
               </v:oval>
             </w:pict>
@@ -1270,160 +1533,42 @@
       </w:r>
       <w:r>
         <w:rPr>
+          <w:sz w:val="22"/>
+          <w:szCs w:val="22"/>
+        </w:rPr>
+        <w:t>Undergraduate:</w:t>
+      </w:r>
+      <w:r>
+        <w:rPr>
           <w:i/>
           <w:iCs/>
-          <w:sz w:val="18"/>
-          <w:szCs w:val="18"/>
-        </w:rPr>
-        <w:t>(Kindly Check):</w:t>
+          <w:noProof/>
+          <w:sz w:val="22"/>
+          <w:szCs w:val="22"/>
+        </w:rPr>
+        <w:t xml:space="preserve">                        </w:t>
+      </w:r>
+      <w:r>
+        <w:rPr>
+          <w:sz w:val="22"/>
+          <w:szCs w:val="22"/>
+        </w:rPr>
+        <w:t>Graduate:</w:t>
       </w:r>
     </w:p>
     <w:p>
       <w:pPr>
         <w:rPr>
-          <w:sz w:val="18"/>
-          <w:szCs w:val="18"/>
-        </w:rPr>
-        <w:sectPr>
-          <w:type w:val="continuous"/>
-          <w:pgSz w:w="12240" w:h="15840"/>
-          <w:pgMar w:top="1440" w:right="1440" w:bottom="1440" w:left="1440" w:header="720" w:footer="720" w:gutter="0"/>
-          <w:cols w:space="720"/>
-          <w:docGrid w:linePitch="360"/>
-        </w:sectPr>
+          <w:sz w:val="22"/>
+          <w:szCs w:val="22"/>
+        </w:rPr>
       </w:pPr>
     </w:p>
     <w:p>
       <w:pPr>
         <w:rPr>
-          <w:sz w:val="18"/>
-          <w:szCs w:val="18"/>
-        </w:rPr>
-      </w:pPr>
-      <w:r>
-        <w:rPr>
-          <w:i/>
-          <w:iCs/>
-          <w:noProof/>
-          <w:sz w:val="18"/>
-          <w:szCs w:val="18"/>
-        </w:rPr>
-        <mc:AlternateContent>
-          <mc:Choice Requires="wps">
-            <w:drawing>
-              <wp:anchor distT="0" distB="0" distL="114300" distR="114300" simplePos="0" relativeHeight="251667456" behindDoc="0" locked="0" layoutInCell="1" allowOverlap="1" wp14:anchorId="25D535F1" wp14:editId="00944D5F">
-                <wp:simplePos x="0" y="0"/>
-                <wp:positionH relativeFrom="column">
-                  <wp:posOffset>1892300</wp:posOffset>
-                </wp:positionH>
-                <wp:positionV relativeFrom="paragraph">
-                  <wp:posOffset>6350</wp:posOffset>
-                </wp:positionV>
-                <wp:extent cx="336550" cy="171450"/>
-                <wp:effectExtent l="0" t="0" r="25400" b="19050"/>
-                <wp:wrapNone/>
-                <wp:docPr id="1092092109" name="Oval 4"/>
-                <wp:cNvGraphicFramePr/>
-                <a:graphic xmlns:a="http://schemas.openxmlformats.org/drawingml/2006/main">
-                  <a:graphicData uri="http://schemas.microsoft.com/office/word/2010/wordprocessingShape">
-                    <wps:wsp>
-                      <wps:cNvSpPr/>
-                      <wps:spPr>
-                        <a:xfrm>
-                          <a:off x="0" y="0"/>
-                          <a:ext cx="336550" cy="171450"/>
-                        </a:xfrm>
-                        <a:prstGeom prst="ellipse">
-                          <a:avLst/>
-                        </a:prstGeom>
-                        <a:noFill/>
-                        <a:ln>
-                          <a:solidFill>
-                            <a:schemeClr val="tx1"/>
-                          </a:solidFill>
-                        </a:ln>
-                      </wps:spPr>
-                      <wps:style>
-                        <a:lnRef idx="2">
-                          <a:schemeClr val="accent1">
-                            <a:shade val="15000"/>
-                          </a:schemeClr>
-                        </a:lnRef>
-                        <a:fillRef idx="1">
-                          <a:schemeClr val="accent1"/>
-                        </a:fillRef>
-                        <a:effectRef idx="0">
-                          <a:schemeClr val="accent1"/>
-                        </a:effectRef>
-                        <a:fontRef idx="minor">
-                          <a:schemeClr val="lt1"/>
-                        </a:fontRef>
-                      </wps:style>
-                      <wps:bodyPr rot="0" spcFirstLastPara="0" vertOverflow="overflow" horzOverflow="overflow" vert="horz" wrap="square" lIns="91440" tIns="45720" rIns="91440" bIns="45720" numCol="1" spcCol="0" rtlCol="0" fromWordArt="0" anchor="ctr" anchorCtr="0" forceAA="0" compatLnSpc="1">
-                        <a:prstTxWarp prst="textNoShape">
-                          <a:avLst/>
-                        </a:prstTxWarp>
-                        <a:noAutofit/>
-                      </wps:bodyPr>
-                    </wps:wsp>
-                  </a:graphicData>
-                </a:graphic>
-                <wp14:sizeRelH relativeFrom="margin">
-                  <wp14:pctWidth>0</wp14:pctWidth>
-                </wp14:sizeRelH>
-                <wp14:sizeRelV relativeFrom="margin">
-                  <wp14:pctHeight>0</wp14:pctHeight>
-                </wp14:sizeRelV>
-              </wp:anchor>
-            </w:drawing>
-          </mc:Choice>
-          <mc:Fallback>
-            <w:pict>
-              <v:oval w14:anchorId="1EC11E2C" id="Oval 4" o:spid="_x0000_s1026" style="position:absolute;margin-left:149pt;margin-top:.5pt;width:26.5pt;height:13.5pt;z-index:251667456;visibility:visible;mso-wrap-style:square;mso-width-percent:0;mso-height-percent:0;mso-wrap-distance-left:9pt;mso-wrap-distance-top:0;mso-wrap-distance-right:9pt;mso-wrap-distance-bottom:0;mso-position-horizontal:absolute;mso-position-horizontal-relative:text;mso-position-vertical:absolute;mso-position-vertical-relative:text;mso-width-percent:0;mso-height-percent:0;mso-width-relative:margin;mso-height-relative:margin;v-text-anchor:middle" o:gfxdata="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" filled="f" strokecolor="black [3213]" strokeweight="1.5pt">
-                <v:stroke joinstyle="miter"/>
-              </v:oval>
-            </w:pict>
-          </mc:Fallback>
-        </mc:AlternateContent>
-      </w:r>
-      <w:r>
-        <w:rPr>
-          <w:sz w:val="18"/>
-          <w:szCs w:val="18"/>
-        </w:rPr>
-        <w:t>Undergraduate:</w:t>
-      </w:r>
-      <w:r>
-        <w:rPr>
-          <w:i/>
-          <w:iCs/>
-          <w:noProof/>
-          <w:sz w:val="18"/>
-          <w:szCs w:val="18"/>
-        </w:rPr>
-        <w:t xml:space="preserve">                        </w:t>
-      </w:r>
-      <w:r>
-        <w:rPr>
-          <w:sz w:val="18"/>
-          <w:szCs w:val="18"/>
-        </w:rPr>
-        <w:t>Graduate:</w:t>
-      </w:r>
-    </w:p>
-    <w:p>
-      <w:pPr>
-        <w:rPr>
-          <w:sz w:val="18"/>
-          <w:szCs w:val="18"/>
-        </w:rPr>
-      </w:pPr>
-    </w:p>
-    <w:p>
-      <w:pPr>
-        <w:rPr>
-          <w:sz w:val="18"/>
-          <w:szCs w:val="18"/>
+          <w:sz w:val="22"/>
+          <w:szCs w:val="22"/>
         </w:rPr>
         <w:sectPr>
           <w:type w:val="continuous"/>
@@ -1437,117 +1582,16 @@
     <w:p>
       <w:pPr>
         <w:rPr>
-          <w:sz w:val="18"/>
-          <w:szCs w:val="18"/>
+          <w:sz w:val="22"/>
+          <w:szCs w:val="22"/>
         </w:rPr>
       </w:pPr>
     </w:p>
     <w:p>
       <w:pPr>
         <w:rPr>
-          <w:sz w:val="18"/>
-          <w:szCs w:val="18"/>
-        </w:rPr>
-      </w:pPr>
-      <w:r>
-        <w:rPr>
-          <w:noProof/>
-          <w:sz w:val="18"/>
-          <w:szCs w:val="18"/>
-        </w:rPr>
-        <mc:AlternateContent>
-          <mc:Choice Requires="wps">
-            <w:drawing>
-              <wp:anchor distT="0" distB="0" distL="114300" distR="114300" simplePos="0" relativeHeight="251678720" behindDoc="0" locked="0" layoutInCell="1" allowOverlap="1" wp14:anchorId="4FCABFCC" wp14:editId="27B6285A">
-                <wp:simplePos x="0" y="0"/>
-                <wp:positionH relativeFrom="column">
-                  <wp:align>right</wp:align>
-                </wp:positionH>
-                <wp:positionV relativeFrom="paragraph">
-                  <wp:posOffset>146050</wp:posOffset>
-                </wp:positionV>
-                <wp:extent cx="2266950" cy="9525"/>
-                <wp:effectExtent l="0" t="0" r="19050" b="28575"/>
-                <wp:wrapNone/>
-                <wp:docPr id="1232143231" name="Straight Connector 4"/>
-                <wp:cNvGraphicFramePr/>
-                <a:graphic xmlns:a="http://schemas.openxmlformats.org/drawingml/2006/main">
-                  <a:graphicData uri="http://schemas.microsoft.com/office/word/2010/wordprocessingShape">
-                    <wps:wsp>
-                      <wps:cNvCnPr/>
-                      <wps:spPr>
-                        <a:xfrm flipV="1">
-                          <a:off x="0" y="0"/>
-                          <a:ext cx="2266950" cy="9525"/>
-                        </a:xfrm>
-                        <a:prstGeom prst="line">
-                          <a:avLst/>
-                        </a:prstGeom>
-                      </wps:spPr>
-                      <wps:style>
-                        <a:lnRef idx="2">
-                          <a:schemeClr val="dk1"/>
-                        </a:lnRef>
-                        <a:fillRef idx="0">
-                          <a:schemeClr val="dk1"/>
-                        </a:fillRef>
-                        <a:effectRef idx="1">
-                          <a:schemeClr val="dk1"/>
-                        </a:effectRef>
-                        <a:fontRef idx="minor">
-                          <a:schemeClr val="tx1"/>
-                        </a:fontRef>
-                      </wps:style>
-                      <wps:bodyPr/>
-                    </wps:wsp>
-                  </a:graphicData>
-                </a:graphic>
-                <wp14:sizeRelH relativeFrom="margin">
-                  <wp14:pctWidth>0</wp14:pctWidth>
-                </wp14:sizeRelH>
-                <wp14:sizeRelV relativeFrom="margin">
-                  <wp14:pctHeight>0</wp14:pctHeight>
-                </wp14:sizeRelV>
-              </wp:anchor>
-            </w:drawing>
-          </mc:Choice>
-          <mc:Fallback>
-            <w:pict>
-              <v:line w14:anchorId="26759498" id="Straight Connector 4" o:spid="_x0000_s1026" style="position:absolute;flip:y;z-index:251678720;visibility:visible;mso-wrap-style:square;mso-width-percent:0;mso-height-percent:0;mso-wrap-distance-left:9pt;mso-wrap-distance-top:0;mso-wrap-distance-right:9pt;mso-wrap-distance-bottom:0;mso-position-horizontal:right;mso-position-horizontal-relative:text;mso-position-vertical:absolute;mso-position-vertical-relative:text;mso-width-percent:0;mso-height-percent:0;mso-width-relative:margin;mso-height-relative:margin" from="127.3pt,11.5pt" to="305.8pt,12.25pt" o:gfxdata="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" strokecolor="black [3200]" strokeweight="1.5pt">
-                <v:stroke joinstyle="miter"/>
-              </v:line>
-            </w:pict>
-          </mc:Fallback>
-        </mc:AlternateContent>
-      </w:r>
-      <w:r>
-        <w:rPr>
-          <w:sz w:val="18"/>
-          <w:szCs w:val="18"/>
-        </w:rPr>
-        <w:t>Purpose</w:t>
-      </w:r>
-      <w:r>
-        <w:rPr>
-          <w:sz w:val="18"/>
-          <w:szCs w:val="18"/>
-        </w:rPr>
-        <w:t>:</w:t>
-      </w:r>
-      <w:r>
-        <w:rPr>
-          <w:noProof/>
-          <w:sz w:val="18"/>
-          <w:szCs w:val="18"/>
-        </w:rPr>
-        <w:t xml:space="preserve"> </w:t>
-      </w:r>
-    </w:p>
-    <w:p>
-      <w:pPr>
-        <w:rPr>
-          <w:sz w:val="18"/>
-          <w:szCs w:val="18"/>
+          <w:sz w:val="22"/>
+          <w:szCs w:val="22"/>
         </w:rPr>
       </w:pPr>
     </w:p>
@@ -1555,21 +1599,21 @@
       <w:pPr>
         <w:jc w:val="center"/>
         <w:rPr>
-          <w:sz w:val="18"/>
-          <w:szCs w:val="18"/>
+          <w:sz w:val="22"/>
+          <w:szCs w:val="22"/>
         </w:rPr>
       </w:pPr>
       <w:r>
         <w:rPr>
-          <w:sz w:val="18"/>
-          <w:szCs w:val="18"/>
-        </w:rPr>
-        <w:t>____________________________________________________</w:t>
-      </w:r>
-      <w:r>
-        <w:rPr>
-          <w:sz w:val="18"/>
-          <w:szCs w:val="18"/>
+          <w:sz w:val="22"/>
+          <w:szCs w:val="22"/>
+        </w:rPr>
+        <w:t>_________________________________________</w:t>
+      </w:r>
+      <w:r>
+        <w:rPr>
+          <w:sz w:val="22"/>
+          <w:szCs w:val="22"/>
         </w:rPr>
         <w:br/>
         <w:t>Student Signature</w:t>
@@ -1599,42 +1643,12 @@
     </w:p>
     <w:p>
       <w:pPr>
+        <w:ind w:left="2160"/>
         <w:rPr>
           <w:sz w:val="18"/>
           <w:szCs w:val="18"/>
         </w:rPr>
       </w:pPr>
-      <w:r>
-        <w:rPr>
-          <w:sz w:val="18"/>
-          <w:szCs w:val="18"/>
-        </w:rPr>
-        <w:t>RECEIVED &amp; PROCESSED BY:</w:t>
-      </w:r>
-      <w:r>
-        <w:rPr>
-          <w:sz w:val="18"/>
-          <w:szCs w:val="18"/>
-        </w:rPr>
-        <w:t>_____________________________________________________________________________________</w:t>
-      </w:r>
-    </w:p>
-    <w:p>
-      <w:pPr>
-        <w:ind w:left="2160"/>
-        <w:jc w:val="center"/>
-        <w:rPr>
-          <w:sz w:val="18"/>
-          <w:szCs w:val="18"/>
-        </w:rPr>
-      </w:pPr>
-      <w:r>
-        <w:rPr>
-          <w:sz w:val="18"/>
-          <w:szCs w:val="18"/>
-        </w:rPr>
-        <w:t>(SIGNATURE OVER PRINTED NAME)</w:t>
-      </w:r>
     </w:p>
     <w:sectPr>
       <w:type w:val="continuous"/>

</xml_diff>